<commit_message>
result updated, new model added
</commit_message>
<xml_diff>
--- a/report/ReportGrant.docx
+++ b/report/ReportGrant.docx
@@ -508,13 +508,13 @@
         <w:rPr>
           <w:rFonts w:ascii="Times New Roman" w:hAnsi="Times New Roman" w:cs="Times New Roman"/>
         </w:rPr>
-        <w:t>advantages and disadvantages. The CNN network can be very accurate on image recognition tasks, our model is able to achieve an accuracy of 95.</w:t>
-      </w:r>
-      <w:r>
-        <w:rPr>
-          <w:rFonts w:ascii="Times New Roman" w:hAnsi="Times New Roman" w:cs="Times New Roman"/>
-        </w:rPr>
-        <w:t>9</w:t>
+        <w:t xml:space="preserve">advantages and disadvantages. The CNN network can be very accurate on image recognition tasks, our model is able to achieve an accuracy of </w:t>
+      </w:r>
+      <w:r>
+        <w:rPr>
+          <w:rFonts w:ascii="Times New Roman" w:hAnsi="Times New Roman" w:cs="Times New Roman"/>
+        </w:rPr>
+        <w:t>96.93</w:t>
       </w:r>
       <w:r>
         <w:rPr>
@@ -673,32 +673,30 @@
         </w:rPr>
         <w:t>Confusion matrix will need to regenerate the dataset and retrain the model.</w:t>
       </w:r>
-      <w:bookmarkStart w:id="0" w:name="_GoBack"/>
-      <w:bookmarkEnd w:id="0"/>
     </w:p>
     <w:tbl>
       <w:tblPr>
         <w:tblStyle w:val="GridTable3-Accent1"/>
-        <w:tblW w:w="8183" w:type="dxa"/>
+        <w:tblW w:w="8374" w:type="dxa"/>
         <w:tblLook w:val="04A0" w:firstRow="1" w:lastRow="0" w:firstColumn="1" w:lastColumn="0" w:noHBand="0" w:noVBand="1"/>
       </w:tblPr>
       <w:tblGrid>
-        <w:gridCol w:w="1334"/>
-        <w:gridCol w:w="1334"/>
-        <w:gridCol w:w="1513"/>
-        <w:gridCol w:w="1334"/>
-        <w:gridCol w:w="1334"/>
-        <w:gridCol w:w="1493"/>
+        <w:gridCol w:w="1339"/>
+        <w:gridCol w:w="1339"/>
+        <w:gridCol w:w="1519"/>
+        <w:gridCol w:w="1339"/>
+        <w:gridCol w:w="1339"/>
+        <w:gridCol w:w="1499"/>
       </w:tblGrid>
       <w:tr>
         <w:trPr>
           <w:cnfStyle w:val="100000000000" w:firstRow="1" w:lastRow="0" w:firstColumn="0" w:lastColumn="0" w:oddVBand="0" w:evenVBand="0" w:oddHBand="0" w:evenHBand="0" w:firstRowFirstColumn="0" w:firstRowLastColumn="0" w:lastRowFirstColumn="0" w:lastRowLastColumn="0"/>
-          <w:trHeight w:val="282"/>
+          <w:trHeight w:val="284"/>
         </w:trPr>
         <w:tc>
           <w:tcPr>
             <w:cnfStyle w:val="001000000100" w:firstRow="0" w:lastRow="0" w:firstColumn="1" w:lastColumn="0" w:oddVBand="0" w:evenVBand="0" w:oddHBand="0" w:evenHBand="0" w:firstRowFirstColumn="1" w:firstRowLastColumn="0" w:lastRowFirstColumn="0" w:lastRowLastColumn="0"/>
-            <w:tcW w:w="1334" w:type="dxa"/>
+            <w:tcW w:w="1339" w:type="dxa"/>
             <w:noWrap/>
             <w:hideMark/>
           </w:tcPr>
@@ -720,7 +718,7 @@
         </w:tc>
         <w:tc>
           <w:tcPr>
-            <w:tcW w:w="1334" w:type="dxa"/>
+            <w:tcW w:w="1339" w:type="dxa"/>
             <w:noWrap/>
             <w:hideMark/>
           </w:tcPr>
@@ -743,7 +741,7 @@
         </w:tc>
         <w:tc>
           <w:tcPr>
-            <w:tcW w:w="1513" w:type="dxa"/>
+            <w:tcW w:w="1519" w:type="dxa"/>
             <w:noWrap/>
             <w:hideMark/>
           </w:tcPr>
@@ -766,7 +764,7 @@
         </w:tc>
         <w:tc>
           <w:tcPr>
-            <w:tcW w:w="1334" w:type="dxa"/>
+            <w:tcW w:w="1339" w:type="dxa"/>
             <w:noWrap/>
             <w:hideMark/>
           </w:tcPr>
@@ -789,7 +787,7 @@
         </w:tc>
         <w:tc>
           <w:tcPr>
-            <w:tcW w:w="1334" w:type="dxa"/>
+            <w:tcW w:w="1339" w:type="dxa"/>
             <w:noWrap/>
             <w:hideMark/>
           </w:tcPr>
@@ -812,7 +810,7 @@
         </w:tc>
         <w:tc>
           <w:tcPr>
-            <w:tcW w:w="1334" w:type="dxa"/>
+            <w:tcW w:w="1499" w:type="dxa"/>
           </w:tcPr>
           <w:p>
             <w:pPr>
@@ -835,12 +833,12 @@
       <w:tr>
         <w:trPr>
           <w:cnfStyle w:val="000000100000" w:firstRow="0" w:lastRow="0" w:firstColumn="0" w:lastColumn="0" w:oddVBand="0" w:evenVBand="0" w:oddHBand="1" w:evenHBand="0" w:firstRowFirstColumn="0" w:firstRowLastColumn="0" w:lastRowFirstColumn="0" w:lastRowLastColumn="0"/>
-          <w:trHeight w:val="282"/>
+          <w:trHeight w:val="284"/>
         </w:trPr>
         <w:tc>
           <w:tcPr>
             <w:cnfStyle w:val="001000000000" w:firstRow="0" w:lastRow="0" w:firstColumn="1" w:lastColumn="0" w:oddVBand="0" w:evenVBand="0" w:oddHBand="0" w:evenHBand="0" w:firstRowFirstColumn="0" w:firstRowLastColumn="0" w:lastRowFirstColumn="0" w:lastRowLastColumn="0"/>
-            <w:tcW w:w="1334" w:type="dxa"/>
+            <w:tcW w:w="1339" w:type="dxa"/>
             <w:noWrap/>
             <w:hideMark/>
           </w:tcPr>
@@ -862,7 +860,7 @@
         </w:tc>
         <w:tc>
           <w:tcPr>
-            <w:tcW w:w="1334" w:type="dxa"/>
+            <w:tcW w:w="1339" w:type="dxa"/>
             <w:noWrap/>
             <w:hideMark/>
           </w:tcPr>
@@ -886,7 +884,7 @@
         </w:tc>
         <w:tc>
           <w:tcPr>
-            <w:tcW w:w="1513" w:type="dxa"/>
+            <w:tcW w:w="1519" w:type="dxa"/>
             <w:noWrap/>
             <w:hideMark/>
           </w:tcPr>
@@ -909,7 +907,7 @@
         </w:tc>
         <w:tc>
           <w:tcPr>
-            <w:tcW w:w="1334" w:type="dxa"/>
+            <w:tcW w:w="1339" w:type="dxa"/>
             <w:noWrap/>
             <w:hideMark/>
           </w:tcPr>
@@ -933,7 +931,7 @@
         </w:tc>
         <w:tc>
           <w:tcPr>
-            <w:tcW w:w="1334" w:type="dxa"/>
+            <w:tcW w:w="1339" w:type="dxa"/>
             <w:noWrap/>
             <w:hideMark/>
           </w:tcPr>
@@ -957,7 +955,7 @@
         </w:tc>
         <w:tc>
           <w:tcPr>
-            <w:tcW w:w="1334" w:type="dxa"/>
+            <w:tcW w:w="1499" w:type="dxa"/>
           </w:tcPr>
           <w:p>
             <w:pPr>
@@ -980,12 +978,12 @@
       </w:tr>
       <w:tr>
         <w:trPr>
-          <w:trHeight w:val="282"/>
+          <w:trHeight w:val="284"/>
         </w:trPr>
         <w:tc>
           <w:tcPr>
             <w:cnfStyle w:val="001000000000" w:firstRow="0" w:lastRow="0" w:firstColumn="1" w:lastColumn="0" w:oddVBand="0" w:evenVBand="0" w:oddHBand="0" w:evenHBand="0" w:firstRowFirstColumn="0" w:firstRowLastColumn="0" w:lastRowFirstColumn="0" w:lastRowLastColumn="0"/>
-            <w:tcW w:w="1334" w:type="dxa"/>
+            <w:tcW w:w="1339" w:type="dxa"/>
             <w:noWrap/>
             <w:hideMark/>
           </w:tcPr>
@@ -1007,7 +1005,7 @@
         </w:tc>
         <w:tc>
           <w:tcPr>
-            <w:tcW w:w="1334" w:type="dxa"/>
+            <w:tcW w:w="1339" w:type="dxa"/>
             <w:noWrap/>
             <w:hideMark/>
           </w:tcPr>
@@ -1031,7 +1029,7 @@
         </w:tc>
         <w:tc>
           <w:tcPr>
-            <w:tcW w:w="1513" w:type="dxa"/>
+            <w:tcW w:w="1519" w:type="dxa"/>
             <w:noWrap/>
             <w:hideMark/>
           </w:tcPr>
@@ -1054,7 +1052,7 @@
         </w:tc>
         <w:tc>
           <w:tcPr>
-            <w:tcW w:w="1334" w:type="dxa"/>
+            <w:tcW w:w="1339" w:type="dxa"/>
             <w:noWrap/>
             <w:hideMark/>
           </w:tcPr>
@@ -1078,7 +1076,7 @@
         </w:tc>
         <w:tc>
           <w:tcPr>
-            <w:tcW w:w="1334" w:type="dxa"/>
+            <w:tcW w:w="1339" w:type="dxa"/>
             <w:noWrap/>
             <w:hideMark/>
           </w:tcPr>
@@ -1102,7 +1100,7 @@
         </w:tc>
         <w:tc>
           <w:tcPr>
-            <w:tcW w:w="1334" w:type="dxa"/>
+            <w:tcW w:w="1499" w:type="dxa"/>
           </w:tcPr>
           <w:p>
             <w:pPr>
@@ -1126,12 +1124,12 @@
       <w:tr>
         <w:trPr>
           <w:cnfStyle w:val="000000100000" w:firstRow="0" w:lastRow="0" w:firstColumn="0" w:lastColumn="0" w:oddVBand="0" w:evenVBand="0" w:oddHBand="1" w:evenHBand="0" w:firstRowFirstColumn="0" w:firstRowLastColumn="0" w:lastRowFirstColumn="0" w:lastRowLastColumn="0"/>
-          <w:trHeight w:val="282"/>
+          <w:trHeight w:val="284"/>
         </w:trPr>
         <w:tc>
           <w:tcPr>
             <w:cnfStyle w:val="001000000000" w:firstRow="0" w:lastRow="0" w:firstColumn="1" w:lastColumn="0" w:oddVBand="0" w:evenVBand="0" w:oddHBand="0" w:evenHBand="0" w:firstRowFirstColumn="0" w:firstRowLastColumn="0" w:lastRowFirstColumn="0" w:lastRowLastColumn="0"/>
-            <w:tcW w:w="1334" w:type="dxa"/>
+            <w:tcW w:w="1339" w:type="dxa"/>
             <w:noWrap/>
             <w:hideMark/>
           </w:tcPr>
@@ -1153,7 +1151,7 @@
         </w:tc>
         <w:tc>
           <w:tcPr>
-            <w:tcW w:w="1334" w:type="dxa"/>
+            <w:tcW w:w="1339" w:type="dxa"/>
             <w:noWrap/>
             <w:hideMark/>
           </w:tcPr>
@@ -1177,7 +1175,7 @@
         </w:tc>
         <w:tc>
           <w:tcPr>
-            <w:tcW w:w="1513" w:type="dxa"/>
+            <w:tcW w:w="1519" w:type="dxa"/>
             <w:noWrap/>
             <w:hideMark/>
           </w:tcPr>
@@ -1200,7 +1198,7 @@
         </w:tc>
         <w:tc>
           <w:tcPr>
-            <w:tcW w:w="1334" w:type="dxa"/>
+            <w:tcW w:w="1339" w:type="dxa"/>
             <w:noWrap/>
             <w:hideMark/>
           </w:tcPr>
@@ -1224,7 +1222,7 @@
         </w:tc>
         <w:tc>
           <w:tcPr>
-            <w:tcW w:w="1334" w:type="dxa"/>
+            <w:tcW w:w="1339" w:type="dxa"/>
             <w:noWrap/>
             <w:hideMark/>
           </w:tcPr>
@@ -1248,7 +1246,7 @@
         </w:tc>
         <w:tc>
           <w:tcPr>
-            <w:tcW w:w="1334" w:type="dxa"/>
+            <w:tcW w:w="1499" w:type="dxa"/>
           </w:tcPr>
           <w:p>
             <w:pPr>
@@ -1271,12 +1269,12 @@
       </w:tr>
       <w:tr>
         <w:trPr>
-          <w:trHeight w:val="282"/>
+          <w:trHeight w:val="284"/>
         </w:trPr>
         <w:tc>
           <w:tcPr>
             <w:cnfStyle w:val="001000000000" w:firstRow="0" w:lastRow="0" w:firstColumn="1" w:lastColumn="0" w:oddVBand="0" w:evenVBand="0" w:oddHBand="0" w:evenHBand="0" w:firstRowFirstColumn="0" w:firstRowLastColumn="0" w:lastRowFirstColumn="0" w:lastRowLastColumn="0"/>
-            <w:tcW w:w="1334" w:type="dxa"/>
+            <w:tcW w:w="1339" w:type="dxa"/>
             <w:noWrap/>
             <w:hideMark/>
           </w:tcPr>
@@ -1298,7 +1296,7 @@
         </w:tc>
         <w:tc>
           <w:tcPr>
-            <w:tcW w:w="1334" w:type="dxa"/>
+            <w:tcW w:w="1339" w:type="dxa"/>
             <w:noWrap/>
             <w:hideMark/>
           </w:tcPr>
@@ -1322,7 +1320,7 @@
         </w:tc>
         <w:tc>
           <w:tcPr>
-            <w:tcW w:w="1513" w:type="dxa"/>
+            <w:tcW w:w="1519" w:type="dxa"/>
             <w:noWrap/>
             <w:hideMark/>
           </w:tcPr>
@@ -1345,7 +1343,7 @@
         </w:tc>
         <w:tc>
           <w:tcPr>
-            <w:tcW w:w="1334" w:type="dxa"/>
+            <w:tcW w:w="1339" w:type="dxa"/>
             <w:noWrap/>
             <w:hideMark/>
           </w:tcPr>
@@ -1369,7 +1367,7 @@
         </w:tc>
         <w:tc>
           <w:tcPr>
-            <w:tcW w:w="1334" w:type="dxa"/>
+            <w:tcW w:w="1339" w:type="dxa"/>
             <w:noWrap/>
             <w:hideMark/>
           </w:tcPr>
@@ -1393,7 +1391,7 @@
         </w:tc>
         <w:tc>
           <w:tcPr>
-            <w:tcW w:w="1334" w:type="dxa"/>
+            <w:tcW w:w="1499" w:type="dxa"/>
           </w:tcPr>
           <w:p>
             <w:pPr>
@@ -1417,12 +1415,12 @@
       <w:tr>
         <w:trPr>
           <w:cnfStyle w:val="000000100000" w:firstRow="0" w:lastRow="0" w:firstColumn="0" w:lastColumn="0" w:oddVBand="0" w:evenVBand="0" w:oddHBand="1" w:evenHBand="0" w:firstRowFirstColumn="0" w:firstRowLastColumn="0" w:lastRowFirstColumn="0" w:lastRowLastColumn="0"/>
-          <w:trHeight w:val="282"/>
+          <w:trHeight w:val="284"/>
         </w:trPr>
         <w:tc>
           <w:tcPr>
             <w:cnfStyle w:val="001000000000" w:firstRow="0" w:lastRow="0" w:firstColumn="1" w:lastColumn="0" w:oddVBand="0" w:evenVBand="0" w:oddHBand="0" w:evenHBand="0" w:firstRowFirstColumn="0" w:firstRowLastColumn="0" w:lastRowFirstColumn="0" w:lastRowLastColumn="0"/>
-            <w:tcW w:w="1334" w:type="dxa"/>
+            <w:tcW w:w="1339" w:type="dxa"/>
             <w:noWrap/>
             <w:hideMark/>
           </w:tcPr>
@@ -1444,7 +1442,7 @@
         </w:tc>
         <w:tc>
           <w:tcPr>
-            <w:tcW w:w="1334" w:type="dxa"/>
+            <w:tcW w:w="1339" w:type="dxa"/>
             <w:noWrap/>
             <w:hideMark/>
           </w:tcPr>
@@ -1468,7 +1466,7 @@
         </w:tc>
         <w:tc>
           <w:tcPr>
-            <w:tcW w:w="1513" w:type="dxa"/>
+            <w:tcW w:w="1519" w:type="dxa"/>
             <w:noWrap/>
             <w:hideMark/>
           </w:tcPr>
@@ -1491,7 +1489,7 @@
         </w:tc>
         <w:tc>
           <w:tcPr>
-            <w:tcW w:w="1334" w:type="dxa"/>
+            <w:tcW w:w="1339" w:type="dxa"/>
             <w:noWrap/>
             <w:hideMark/>
           </w:tcPr>
@@ -1515,7 +1513,7 @@
         </w:tc>
         <w:tc>
           <w:tcPr>
-            <w:tcW w:w="1334" w:type="dxa"/>
+            <w:tcW w:w="1339" w:type="dxa"/>
             <w:noWrap/>
             <w:hideMark/>
           </w:tcPr>
@@ -1539,7 +1537,7 @@
         </w:tc>
         <w:tc>
           <w:tcPr>
-            <w:tcW w:w="1334" w:type="dxa"/>
+            <w:tcW w:w="1499" w:type="dxa"/>
           </w:tcPr>
           <w:p>
             <w:pPr>
@@ -1562,12 +1560,12 @@
       </w:tr>
       <w:tr>
         <w:trPr>
-          <w:trHeight w:val="282"/>
+          <w:trHeight w:val="284"/>
         </w:trPr>
         <w:tc>
           <w:tcPr>
             <w:cnfStyle w:val="001000000000" w:firstRow="0" w:lastRow="0" w:firstColumn="1" w:lastColumn="0" w:oddVBand="0" w:evenVBand="0" w:oddHBand="0" w:evenHBand="0" w:firstRowFirstColumn="0" w:firstRowLastColumn="0" w:lastRowFirstColumn="0" w:lastRowLastColumn="0"/>
-            <w:tcW w:w="1334" w:type="dxa"/>
+            <w:tcW w:w="1339" w:type="dxa"/>
             <w:noWrap/>
             <w:hideMark/>
           </w:tcPr>
@@ -1589,7 +1587,7 @@
         </w:tc>
         <w:tc>
           <w:tcPr>
-            <w:tcW w:w="1334" w:type="dxa"/>
+            <w:tcW w:w="1339" w:type="dxa"/>
             <w:noWrap/>
             <w:hideMark/>
           </w:tcPr>
@@ -1613,7 +1611,7 @@
         </w:tc>
         <w:tc>
           <w:tcPr>
-            <w:tcW w:w="1513" w:type="dxa"/>
+            <w:tcW w:w="1519" w:type="dxa"/>
             <w:noWrap/>
             <w:hideMark/>
           </w:tcPr>
@@ -1636,7 +1634,7 @@
         </w:tc>
         <w:tc>
           <w:tcPr>
-            <w:tcW w:w="1334" w:type="dxa"/>
+            <w:tcW w:w="1339" w:type="dxa"/>
             <w:noWrap/>
             <w:hideMark/>
           </w:tcPr>
@@ -1660,7 +1658,7 @@
         </w:tc>
         <w:tc>
           <w:tcPr>
-            <w:tcW w:w="1334" w:type="dxa"/>
+            <w:tcW w:w="1339" w:type="dxa"/>
             <w:noWrap/>
             <w:hideMark/>
           </w:tcPr>
@@ -1680,11 +1678,18 @@
               </w:rPr>
               <w:t>96</w:t>
             </w:r>
-          </w:p>
-        </w:tc>
-        <w:tc>
-          <w:tcPr>
-            <w:tcW w:w="1334" w:type="dxa"/>
+            <w:r>
+              <w:rPr>
+                <w:rFonts w:ascii="Calibri" w:eastAsia="Times New Roman" w:hAnsi="Calibri" w:cs="Calibri"/>
+                <w:color w:val="000000"/>
+              </w:rPr>
+              <w:t>.93</w:t>
+            </w:r>
+          </w:p>
+        </w:tc>
+        <w:tc>
+          <w:tcPr>
+            <w:tcW w:w="1499" w:type="dxa"/>
           </w:tcPr>
           <w:p>
             <w:pPr>
@@ -1708,12 +1713,12 @@
       <w:tr>
         <w:trPr>
           <w:cnfStyle w:val="000000100000" w:firstRow="0" w:lastRow="0" w:firstColumn="0" w:lastColumn="0" w:oddVBand="0" w:evenVBand="0" w:oddHBand="1" w:evenHBand="0" w:firstRowFirstColumn="0" w:firstRowLastColumn="0" w:lastRowFirstColumn="0" w:lastRowLastColumn="0"/>
-          <w:trHeight w:val="282"/>
+          <w:trHeight w:val="284"/>
         </w:trPr>
         <w:tc>
           <w:tcPr>
             <w:cnfStyle w:val="001000000000" w:firstRow="0" w:lastRow="0" w:firstColumn="1" w:lastColumn="0" w:oddVBand="0" w:evenVBand="0" w:oddHBand="0" w:evenHBand="0" w:firstRowFirstColumn="0" w:firstRowLastColumn="0" w:lastRowFirstColumn="0" w:lastRowLastColumn="0"/>
-            <w:tcW w:w="1334" w:type="dxa"/>
+            <w:tcW w:w="1339" w:type="dxa"/>
             <w:noWrap/>
             <w:hideMark/>
           </w:tcPr>
@@ -1735,7 +1740,7 @@
         </w:tc>
         <w:tc>
           <w:tcPr>
-            <w:tcW w:w="1334" w:type="dxa"/>
+            <w:tcW w:w="1339" w:type="dxa"/>
             <w:noWrap/>
             <w:hideMark/>
           </w:tcPr>
@@ -1759,7 +1764,7 @@
         </w:tc>
         <w:tc>
           <w:tcPr>
-            <w:tcW w:w="1513" w:type="dxa"/>
+            <w:tcW w:w="1519" w:type="dxa"/>
             <w:noWrap/>
             <w:hideMark/>
           </w:tcPr>
@@ -1782,7 +1787,7 @@
         </w:tc>
         <w:tc>
           <w:tcPr>
-            <w:tcW w:w="1334" w:type="dxa"/>
+            <w:tcW w:w="1339" w:type="dxa"/>
             <w:noWrap/>
             <w:hideMark/>
           </w:tcPr>
@@ -1806,7 +1811,7 @@
         </w:tc>
         <w:tc>
           <w:tcPr>
-            <w:tcW w:w="1334" w:type="dxa"/>
+            <w:tcW w:w="1339" w:type="dxa"/>
             <w:noWrap/>
             <w:hideMark/>
           </w:tcPr>
@@ -1830,7 +1835,7 @@
         </w:tc>
         <w:tc>
           <w:tcPr>
-            <w:tcW w:w="1334" w:type="dxa"/>
+            <w:tcW w:w="1499" w:type="dxa"/>
           </w:tcPr>
           <w:p>
             <w:pPr>
@@ -1853,12 +1858,12 @@
       </w:tr>
       <w:tr>
         <w:trPr>
-          <w:trHeight w:val="282"/>
+          <w:trHeight w:val="284"/>
         </w:trPr>
         <w:tc>
           <w:tcPr>
             <w:cnfStyle w:val="001000000000" w:firstRow="0" w:lastRow="0" w:firstColumn="1" w:lastColumn="0" w:oddVBand="0" w:evenVBand="0" w:oddHBand="0" w:evenHBand="0" w:firstRowFirstColumn="0" w:firstRowLastColumn="0" w:lastRowFirstColumn="0" w:lastRowLastColumn="0"/>
-            <w:tcW w:w="1334" w:type="dxa"/>
+            <w:tcW w:w="1339" w:type="dxa"/>
             <w:noWrap/>
             <w:hideMark/>
           </w:tcPr>
@@ -1880,7 +1885,7 @@
         </w:tc>
         <w:tc>
           <w:tcPr>
-            <w:tcW w:w="1334" w:type="dxa"/>
+            <w:tcW w:w="1339" w:type="dxa"/>
             <w:noWrap/>
             <w:hideMark/>
           </w:tcPr>
@@ -1904,7 +1909,7 @@
         </w:tc>
         <w:tc>
           <w:tcPr>
-            <w:tcW w:w="1513" w:type="dxa"/>
+            <w:tcW w:w="1519" w:type="dxa"/>
             <w:noWrap/>
             <w:hideMark/>
           </w:tcPr>
@@ -1921,20 +1926,183 @@
                 <w:rFonts w:ascii="Calibri" w:eastAsia="Times New Roman" w:hAnsi="Calibri" w:cs="Calibri"/>
                 <w:color w:val="000000"/>
               </w:rPr>
+              <w:t>10</w:t>
+            </w:r>
+            <w:r>
+              <w:rPr>
+                <w:rFonts w:ascii="Calibri" w:eastAsia="Times New Roman" w:hAnsi="Calibri" w:cs="Calibri"/>
+                <w:color w:val="000000"/>
+              </w:rPr>
+              <w:t xml:space="preserve"> dropouts</w:t>
+            </w:r>
+          </w:p>
+        </w:tc>
+        <w:tc>
+          <w:tcPr>
+            <w:tcW w:w="1339" w:type="dxa"/>
+            <w:noWrap/>
+            <w:hideMark/>
+          </w:tcPr>
+          <w:p>
+            <w:pPr>
+              <w:jc w:val="right"/>
+              <w:cnfStyle w:val="000000000000" w:firstRow="0" w:lastRow="0" w:firstColumn="0" w:lastColumn="0" w:oddVBand="0" w:evenVBand="0" w:oddHBand="0" w:evenHBand="0" w:firstRowFirstColumn="0" w:firstRowLastColumn="0" w:lastRowFirstColumn="0" w:lastRowLastColumn="0"/>
+              <w:rPr>
+                <w:rFonts w:ascii="Calibri" w:eastAsia="Times New Roman" w:hAnsi="Calibri" w:cs="Calibri"/>
+                <w:color w:val="000000"/>
+              </w:rPr>
+            </w:pPr>
+            <w:r>
+              <w:rPr>
+                <w:rFonts w:ascii="Calibri" w:eastAsia="Times New Roman" w:hAnsi="Calibri" w:cs="Calibri"/>
+                <w:color w:val="000000"/>
+              </w:rPr>
+              <w:t>5</w:t>
+            </w:r>
+          </w:p>
+        </w:tc>
+        <w:tc>
+          <w:tcPr>
+            <w:tcW w:w="1339" w:type="dxa"/>
+            <w:noWrap/>
+            <w:hideMark/>
+          </w:tcPr>
+          <w:p>
+            <w:pPr>
+              <w:jc w:val="right"/>
+              <w:cnfStyle w:val="000000000000" w:firstRow="0" w:lastRow="0" w:firstColumn="0" w:lastColumn="0" w:oddVBand="0" w:evenVBand="0" w:oddHBand="0" w:evenHBand="0" w:firstRowFirstColumn="0" w:firstRowLastColumn="0" w:lastRowFirstColumn="0" w:lastRowLastColumn="0"/>
+              <w:rPr>
+                <w:rFonts w:ascii="Calibri" w:eastAsia="Times New Roman" w:hAnsi="Calibri" w:cs="Calibri"/>
+                <w:color w:val="000000"/>
+              </w:rPr>
+            </w:pPr>
+            <w:r>
+              <w:rPr>
+                <w:rFonts w:ascii="Calibri" w:eastAsia="Times New Roman" w:hAnsi="Calibri" w:cs="Calibri"/>
+                <w:color w:val="000000"/>
+              </w:rPr>
+              <w:t>9</w:t>
+            </w:r>
+            <w:r>
+              <w:rPr>
+                <w:rFonts w:ascii="Calibri" w:eastAsia="Times New Roman" w:hAnsi="Calibri" w:cs="Calibri"/>
+                <w:color w:val="000000"/>
+              </w:rPr>
+              <w:t>1</w:t>
+            </w:r>
+            <w:r>
+              <w:rPr>
+                <w:rFonts w:ascii="Calibri" w:eastAsia="Times New Roman" w:hAnsi="Calibri" w:cs="Calibri"/>
+                <w:color w:val="000000"/>
+              </w:rPr>
+              <w:t>.4</w:t>
+            </w:r>
+          </w:p>
+        </w:tc>
+        <w:tc>
+          <w:tcPr>
+            <w:tcW w:w="1499" w:type="dxa"/>
+          </w:tcPr>
+          <w:p>
+            <w:pPr>
+              <w:jc w:val="right"/>
+              <w:cnfStyle w:val="000000000000" w:firstRow="0" w:lastRow="0" w:firstColumn="0" w:lastColumn="0" w:oddVBand="0" w:evenVBand="0" w:oddHBand="0" w:evenHBand="0" w:firstRowFirstColumn="0" w:firstRowLastColumn="0" w:lastRowFirstColumn="0" w:lastRowLastColumn="0"/>
+              <w:rPr>
+                <w:rFonts w:ascii="Calibri" w:eastAsia="Times New Roman" w:hAnsi="Calibri" w:cs="Calibri"/>
+                <w:color w:val="000000"/>
+              </w:rPr>
+            </w:pPr>
+            <w:r>
+              <w:rPr>
+                <w:rFonts w:ascii="Calibri" w:eastAsia="Times New Roman" w:hAnsi="Calibri" w:cs="Calibri"/>
+                <w:color w:val="000000"/>
+              </w:rPr>
+              <w:t>threshold</w:t>
+            </w:r>
+          </w:p>
+        </w:tc>
+      </w:tr>
+      <w:tr>
+        <w:trPr>
+          <w:cnfStyle w:val="000000100000" w:firstRow="0" w:lastRow="0" w:firstColumn="0" w:lastColumn="0" w:oddVBand="0" w:evenVBand="0" w:oddHBand="1" w:evenHBand="0" w:firstRowFirstColumn="0" w:firstRowLastColumn="0" w:lastRowFirstColumn="0" w:lastRowLastColumn="0"/>
+          <w:trHeight w:val="284"/>
+        </w:trPr>
+        <w:tc>
+          <w:tcPr>
+            <w:cnfStyle w:val="001000000000" w:firstRow="0" w:lastRow="0" w:firstColumn="1" w:lastColumn="0" w:oddVBand="0" w:evenVBand="0" w:oddHBand="0" w:evenHBand="0" w:firstRowFirstColumn="0" w:firstRowLastColumn="0" w:lastRowFirstColumn="0" w:lastRowLastColumn="0"/>
+            <w:tcW w:w="1339" w:type="dxa"/>
+            <w:noWrap/>
+          </w:tcPr>
+          <w:p>
+            <w:pPr>
+              <w:rPr>
+                <w:rFonts w:ascii="Calibri" w:eastAsia="Times New Roman" w:hAnsi="Calibri" w:cs="Calibri"/>
+                <w:color w:val="000000"/>
+              </w:rPr>
+            </w:pPr>
+            <w:r>
+              <w:rPr>
+                <w:rFonts w:ascii="Calibri" w:eastAsia="Times New Roman" w:hAnsi="Calibri" w:cs="Calibri"/>
+                <w:color w:val="000000"/>
+              </w:rPr>
+              <w:t>9</w:t>
+            </w:r>
+          </w:p>
+        </w:tc>
+        <w:tc>
+          <w:tcPr>
+            <w:tcW w:w="1339" w:type="dxa"/>
+            <w:noWrap/>
+          </w:tcPr>
+          <w:p>
+            <w:pPr>
+              <w:jc w:val="right"/>
+              <w:cnfStyle w:val="000000100000" w:firstRow="0" w:lastRow="0" w:firstColumn="0" w:lastColumn="0" w:oddVBand="0" w:evenVBand="0" w:oddHBand="1" w:evenHBand="0" w:firstRowFirstColumn="0" w:firstRowLastColumn="0" w:lastRowFirstColumn="0" w:lastRowLastColumn="0"/>
+              <w:rPr>
+                <w:rFonts w:ascii="Calibri" w:eastAsia="Times New Roman" w:hAnsi="Calibri" w:cs="Calibri"/>
+                <w:color w:val="000000"/>
+              </w:rPr>
+            </w:pPr>
+            <w:r>
+              <w:rPr>
+                <w:rFonts w:ascii="Calibri" w:eastAsia="Times New Roman" w:hAnsi="Calibri" w:cs="Calibri"/>
+                <w:color w:val="000000"/>
+              </w:rPr>
+              <w:t>10</w:t>
+            </w:r>
+          </w:p>
+        </w:tc>
+        <w:tc>
+          <w:tcPr>
+            <w:tcW w:w="1519" w:type="dxa"/>
+            <w:noWrap/>
+          </w:tcPr>
+          <w:p>
+            <w:pPr>
+              <w:cnfStyle w:val="000000100000" w:firstRow="0" w:lastRow="0" w:firstColumn="0" w:lastColumn="0" w:oddVBand="0" w:evenVBand="0" w:oddHBand="1" w:evenHBand="0" w:firstRowFirstColumn="0" w:firstRowLastColumn="0" w:lastRowFirstColumn="0" w:lastRowLastColumn="0"/>
+              <w:rPr>
+                <w:rFonts w:ascii="Calibri" w:eastAsia="Times New Roman" w:hAnsi="Calibri" w:cs="Calibri"/>
+                <w:color w:val="000000"/>
+              </w:rPr>
+            </w:pPr>
+            <w:r>
+              <w:rPr>
+                <w:rFonts w:ascii="Calibri" w:eastAsia="Times New Roman" w:hAnsi="Calibri" w:cs="Calibri"/>
+                <w:color w:val="000000"/>
+              </w:rPr>
               <w:t>7 dropouts</w:t>
             </w:r>
           </w:p>
         </w:tc>
         <w:tc>
           <w:tcPr>
-            <w:tcW w:w="1334" w:type="dxa"/>
-            <w:noWrap/>
-            <w:hideMark/>
-          </w:tcPr>
-          <w:p>
-            <w:pPr>
-              <w:jc w:val="right"/>
-              <w:cnfStyle w:val="000000000000" w:firstRow="0" w:lastRow="0" w:firstColumn="0" w:lastColumn="0" w:oddVBand="0" w:evenVBand="0" w:oddHBand="0" w:evenHBand="0" w:firstRowFirstColumn="0" w:firstRowLastColumn="0" w:lastRowFirstColumn="0" w:lastRowLastColumn="0"/>
+            <w:tcW w:w="1339" w:type="dxa"/>
+            <w:noWrap/>
+          </w:tcPr>
+          <w:p>
+            <w:pPr>
+              <w:jc w:val="right"/>
+              <w:cnfStyle w:val="000000100000" w:firstRow="0" w:lastRow="0" w:firstColumn="0" w:lastColumn="0" w:oddVBand="0" w:evenVBand="0" w:oddHBand="1" w:evenHBand="0" w:firstRowFirstColumn="0" w:firstRowLastColumn="0" w:lastRowFirstColumn="0" w:lastRowLastColumn="0"/>
               <w:rPr>
                 <w:rFonts w:ascii="Calibri" w:eastAsia="Times New Roman" w:hAnsi="Calibri" w:cs="Calibri"/>
                 <w:color w:val="000000"/>
@@ -1951,36 +2119,35 @@
         </w:tc>
         <w:tc>
           <w:tcPr>
-            <w:tcW w:w="1334" w:type="dxa"/>
-            <w:noWrap/>
-            <w:hideMark/>
-          </w:tcPr>
-          <w:p>
-            <w:pPr>
-              <w:jc w:val="right"/>
-              <w:cnfStyle w:val="000000000000" w:firstRow="0" w:lastRow="0" w:firstColumn="0" w:lastColumn="0" w:oddVBand="0" w:evenVBand="0" w:oddHBand="0" w:evenHBand="0" w:firstRowFirstColumn="0" w:firstRowLastColumn="0" w:lastRowFirstColumn="0" w:lastRowLastColumn="0"/>
-              <w:rPr>
-                <w:rFonts w:ascii="Calibri" w:eastAsia="Times New Roman" w:hAnsi="Calibri" w:cs="Calibri"/>
-                <w:color w:val="000000"/>
-              </w:rPr>
-            </w:pPr>
-            <w:r>
-              <w:rPr>
-                <w:rFonts w:ascii="Calibri" w:eastAsia="Times New Roman" w:hAnsi="Calibri" w:cs="Calibri"/>
-                <w:color w:val="000000"/>
-              </w:rPr>
-              <w:t>95.4</w:t>
-            </w:r>
-          </w:p>
-        </w:tc>
-        <w:tc>
-          <w:tcPr>
-            <w:tcW w:w="1334" w:type="dxa"/>
-          </w:tcPr>
-          <w:p>
-            <w:pPr>
-              <w:jc w:val="right"/>
-              <w:cnfStyle w:val="000000000000" w:firstRow="0" w:lastRow="0" w:firstColumn="0" w:lastColumn="0" w:oddVBand="0" w:evenVBand="0" w:oddHBand="0" w:evenHBand="0" w:firstRowFirstColumn="0" w:firstRowLastColumn="0" w:lastRowFirstColumn="0" w:lastRowLastColumn="0"/>
+            <w:tcW w:w="1339" w:type="dxa"/>
+            <w:noWrap/>
+          </w:tcPr>
+          <w:p>
+            <w:pPr>
+              <w:jc w:val="right"/>
+              <w:cnfStyle w:val="000000100000" w:firstRow="0" w:lastRow="0" w:firstColumn="0" w:lastColumn="0" w:oddVBand="0" w:evenVBand="0" w:oddHBand="1" w:evenHBand="0" w:firstRowFirstColumn="0" w:firstRowLastColumn="0" w:lastRowFirstColumn="0" w:lastRowLastColumn="0"/>
+              <w:rPr>
+                <w:rFonts w:ascii="Calibri" w:eastAsia="Times New Roman" w:hAnsi="Calibri" w:cs="Calibri"/>
+                <w:color w:val="000000"/>
+              </w:rPr>
+            </w:pPr>
+            <w:r>
+              <w:rPr>
+                <w:rFonts w:ascii="Calibri" w:eastAsia="Times New Roman" w:hAnsi="Calibri" w:cs="Calibri"/>
+                <w:color w:val="000000"/>
+              </w:rPr>
+              <w:t>96.5</w:t>
+            </w:r>
+          </w:p>
+        </w:tc>
+        <w:tc>
+          <w:tcPr>
+            <w:tcW w:w="1499" w:type="dxa"/>
+          </w:tcPr>
+          <w:p>
+            <w:pPr>
+              <w:jc w:val="right"/>
+              <w:cnfStyle w:val="000000100000" w:firstRow="0" w:lastRow="0" w:firstColumn="0" w:lastColumn="0" w:oddVBand="0" w:evenVBand="0" w:oddHBand="1" w:evenHBand="0" w:firstRowFirstColumn="0" w:firstRowLastColumn="0" w:lastRowFirstColumn="0" w:lastRowLastColumn="0"/>
               <w:rPr>
                 <w:rFonts w:ascii="Calibri" w:eastAsia="Times New Roman" w:hAnsi="Calibri" w:cs="Calibri"/>
                 <w:color w:val="000000"/>
@@ -1993,6 +2160,8 @@
               </w:rPr>
               <w:t>threshold</w:t>
             </w:r>
+            <w:bookmarkStart w:id="0" w:name="_GoBack"/>
+            <w:bookmarkEnd w:id="0"/>
           </w:p>
         </w:tc>
       </w:tr>
@@ -7672,7 +7841,7 @@
 </file>
 
 <file path=customXml/itemProps1.xml><?xml version="1.0" encoding="utf-8"?>
-<ds:datastoreItem xmlns:ds="http://schemas.openxmlformats.org/officeDocument/2006/customXml" ds:itemID="{8630885B-06F7-49D8-8D0C-2DE2404C3317}">
+<ds:datastoreItem xmlns:ds="http://schemas.openxmlformats.org/officeDocument/2006/customXml" ds:itemID="{F7E901ED-0B0E-4C98-BC9D-04293B28E1E8}">
   <ds:schemaRefs>
     <ds:schemaRef ds:uri="http://schemas.openxmlformats.org/officeDocument/2006/bibliography"/>
   </ds:schemaRefs>

</xml_diff>